<commit_message>
starting front, get containers
</commit_message>
<xml_diff>
--- a/src/main/resources/docs/start/Carriage_contract/Carriage_contract_Business_start.docx
+++ b/src/main/resources/docs/start/Carriage_contract/Carriage_contract_Business_start.docx
@@ -1636,23 +1636,13 @@
           <w:szCs w:val="20"/>
         </w:rPr>
       </w:pPr>
-      <w:proofErr w:type="gramStart"/>
-      <w:r>
-        <w:rPr>
-          <w:color w:val="000000"/>
-          <w:sz w:val="20"/>
-          <w:szCs w:val="20"/>
-        </w:rPr>
-        <w:t>4.2  Перевозчик</w:t>
-      </w:r>
-      <w:proofErr w:type="gramEnd"/>
-      <w:r>
-        <w:rPr>
-          <w:color w:val="000000"/>
-          <w:sz w:val="20"/>
-          <w:szCs w:val="20"/>
-        </w:rPr>
-        <w:t xml:space="preserve"> несет ответственность за сохранность груза с момента принятия его к перевозке  и до момента выдачи Получателю/ уполномоченному лицу Получателя.</w:t>
+      <w:r>
+        <w:rPr>
+          <w:color w:val="000000"/>
+          <w:sz w:val="20"/>
+          <w:szCs w:val="20"/>
+        </w:rPr>
+        <w:t>4.2  Перевозчик несет ответственность за сохранность груза с момента принятия его к перевозке  и до момента выдачи Получателю/ уполномоченному лицу Получателя.</w:t>
       </w:r>
     </w:p>
     <w:p>
@@ -1685,32 +1675,15 @@
           <w:sz w:val="20"/>
           <w:szCs w:val="20"/>
         </w:rPr>
-        <w:t xml:space="preserve">Отправителем  в виде возмещения реального ущерба за утрату, недостачу Груза после принятия его Перевозчиком и до выдачи грузополучателю, либо уполномоченному им лицу в размере стоимости Груза, указанного в транспортной накладной, а в случае повреждения (порчи) груза в размере суммы, на которую понизилась его стоимость. Кроме того, Перевозчик </w:t>
-      </w:r>
-      <w:proofErr w:type="gramStart"/>
-      <w:r>
-        <w:rPr>
-          <w:sz w:val="20"/>
-          <w:szCs w:val="20"/>
-        </w:rPr>
-        <w:t xml:space="preserve">обязан  </w:t>
-      </w:r>
-      <w:r>
-        <w:rPr>
-          <w:color w:val="000000"/>
-          <w:sz w:val="20"/>
-          <w:szCs w:val="20"/>
-        </w:rPr>
-        <w:t>возместить</w:t>
-      </w:r>
-      <w:proofErr w:type="gramEnd"/>
-      <w:r>
-        <w:rPr>
-          <w:color w:val="000000"/>
-          <w:sz w:val="20"/>
-          <w:szCs w:val="20"/>
-        </w:rPr>
-        <w:t xml:space="preserve"> таможенные сборы и пошлины и прочие расходы за перевозку,  в части, приходящейся  на недостающий или  испорченный (поврежденный) груз. </w:t>
+        <w:t xml:space="preserve">Отправителем  в виде возмещения реального ущерба за утрату, недостачу Груза после принятия его Перевозчиком и до выдачи грузополучателю, либо уполномоченному им лицу в размере стоимости Груза, указанного в транспортной накладной, а в случае повреждения (порчи) груза в размере суммы, на которую понизилась его стоимость. Кроме того, Перевозчик обязан  </w:t>
+      </w:r>
+      <w:r>
+        <w:rPr>
+          <w:color w:val="000000"/>
+          <w:sz w:val="20"/>
+          <w:szCs w:val="20"/>
+        </w:rPr>
+        <w:t xml:space="preserve">возместить таможенные сборы и пошлины и прочие расходы за перевозку,  в части, приходящейся  на недостающий или  испорченный (поврежденный) груз. </w:t>
       </w:r>
     </w:p>
     <w:p>
@@ -1729,25 +1702,7 @@
           <w:sz w:val="20"/>
           <w:szCs w:val="20"/>
         </w:rPr>
-        <w:t xml:space="preserve">4.4. Отправитель имеет право не оплачивать плату за перевозку в части, </w:t>
-      </w:r>
-      <w:proofErr w:type="gramStart"/>
-      <w:r>
-        <w:rPr>
-          <w:color w:val="000000"/>
-          <w:sz w:val="20"/>
-          <w:szCs w:val="20"/>
-        </w:rPr>
-        <w:t>приходящейся  на</w:t>
-      </w:r>
-      <w:proofErr w:type="gramEnd"/>
-      <w:r>
-        <w:rPr>
-          <w:color w:val="000000"/>
-          <w:sz w:val="20"/>
-          <w:szCs w:val="20"/>
-        </w:rPr>
-        <w:t xml:space="preserve"> недостающий или испорченный (поврежденный) Груз, стоимость услуг в части приходящейся на недостающий или испорченный (поврежденный) Груз, если при получении Груза установлена недостача, порча (повреждение) Груза</w:t>
+        <w:t>4.4. Отправитель имеет право не оплачивать плату за перевозку в части, приходящейся  на недостающий или испорченный (поврежденный) Груз, стоимость услуг в части приходящейся на недостающий или испорченный (поврежденный) Груз, если при получении Груза установлена недостача, порча (повреждение) Груза</w:t>
       </w:r>
       <w:r>
         <w:rPr>
@@ -2157,25 +2112,7 @@
           <w:sz w:val="20"/>
           <w:szCs w:val="20"/>
         </w:rPr>
-        <w:t xml:space="preserve">5.3. Документ, выданный </w:t>
-      </w:r>
-      <w:proofErr w:type="gramStart"/>
-      <w:r>
-        <w:rPr>
-          <w:color w:val="000000"/>
-          <w:sz w:val="20"/>
-          <w:szCs w:val="20"/>
-        </w:rPr>
-        <w:t>Торгово-промышленной палатой</w:t>
-      </w:r>
-      <w:proofErr w:type="gramEnd"/>
-      <w:r>
-        <w:rPr>
-          <w:color w:val="000000"/>
-          <w:sz w:val="20"/>
-          <w:szCs w:val="20"/>
-        </w:rPr>
-        <w:t xml:space="preserve"> является достаточным подтверждением наличия и </w:t>
+        <w:t xml:space="preserve">5.3. Документ, выданный Торгово-промышленной палатой является достаточным подтверждением наличия и </w:t>
       </w:r>
       <w:r>
         <w:rPr>
@@ -2677,23 +2614,314 @@
     </w:p>
     <w:p>
       <w:pPr>
-        <w:pBdr>
-          <w:top w:val="nil"/>
-          <w:left w:val="nil"/>
-          <w:bottom w:val="nil"/>
-          <w:right w:val="nil"/>
-          <w:between w:val="nil"/>
-        </w:pBdr>
+        <w:widowControl/>
+        <w:pBdr>
+          <w:top w:val="nil"/>
+          <w:left w:val="nil"/>
+          <w:bottom w:val="nil"/>
+          <w:right w:val="nil"/>
+          <w:between w:val="nil"/>
+        </w:pBdr>
+        <w:tabs>
+          <w:tab w:val="left" w:pos="851"/>
+        </w:tabs>
+        <w:jc w:val="both"/>
+        <w:rPr>
+          <w:color w:val="000000"/>
+          <w:sz w:val="20"/>
+          <w:szCs w:val="20"/>
+        </w:rPr>
+      </w:pPr>
+    </w:p>
+    <w:p>
+      <w:pPr>
         <w:tabs>
           <w:tab w:val="left" w:pos="1095"/>
         </w:tabs>
         <w:ind w:firstLine="567"/>
         <w:rPr>
-          <w:color w:val="000000"/>
-          <w:sz w:val="20"/>
-          <w:szCs w:val="20"/>
-        </w:rPr>
-      </w:pPr>
+          <w:b/>
+          <w:color w:val="000000"/>
+          <w:sz w:val="20"/>
+          <w:szCs w:val="20"/>
+          <w:lang w:val="en-US"/>
+        </w:rPr>
+      </w:pPr>
+      <w:r>
+        <w:rPr>
+          <w:b/>
+          <w:color w:val="000000"/>
+          <w:sz w:val="20"/>
+          <w:szCs w:val="20"/>
+        </w:rPr>
+        <w:t>Отправитель</w:t>
+      </w:r>
+      <w:r>
+        <w:rPr>
+          <w:b/>
+          <w:color w:val="000000"/>
+          <w:sz w:val="20"/>
+          <w:szCs w:val="20"/>
+          <w:lang w:val="en-US"/>
+        </w:rPr>
+        <w:t xml:space="preserve">: </w:t>
+      </w:r>
+      <w:proofErr w:type="spellStart"/>
+      <w:r>
+        <w:rPr>
+          <w:b/>
+          <w:color w:val="000000"/>
+          <w:sz w:val="20"/>
+          <w:szCs w:val="20"/>
+          <w:lang w:val="en-US"/>
+        </w:rPr>
+        <w:t>shipper_requisites</w:t>
+      </w:r>
+      <w:proofErr w:type="spellEnd"/>
+    </w:p>
+    <w:p>
+      <w:pPr>
+        <w:ind w:firstLine="567"/>
+        <w:rPr>
+          <w:b/>
+          <w:sz w:val="20"/>
+          <w:szCs w:val="20"/>
+          <w:lang w:val="en-US"/>
+        </w:rPr>
+      </w:pPr>
+      <w:r>
+        <w:rPr>
+          <w:b/>
+          <w:sz w:val="20"/>
+          <w:szCs w:val="20"/>
+          <w:lang w:val="en-US"/>
+        </w:rPr>
+        <w:t>_________________________/</w:t>
+      </w:r>
+    </w:p>
+    <w:p>
+      <w:pPr>
+        <w:ind w:firstLine="567"/>
+        <w:rPr>
+          <w:b/>
+          <w:sz w:val="20"/>
+          <w:szCs w:val="20"/>
+          <w:lang w:val="en-US"/>
+        </w:rPr>
+      </w:pPr>
+      <w:proofErr w:type="spellStart"/>
+      <w:r>
+        <w:rPr>
+          <w:b/>
+          <w:sz w:val="20"/>
+          <w:szCs w:val="20"/>
+          <w:lang w:val="en-US"/>
+        </w:rPr>
+        <w:t>shipper_signatory</w:t>
+      </w:r>
+      <w:proofErr w:type="spellEnd"/>
+    </w:p>
+    <w:p>
+      <w:pPr>
+        <w:ind w:firstLine="567"/>
+        <w:rPr>
+          <w:b/>
+          <w:sz w:val="20"/>
+          <w:szCs w:val="20"/>
+          <w:lang w:val="en-US"/>
+        </w:rPr>
+      </w:pPr>
+      <w:r>
+        <w:rPr>
+          <w:b/>
+          <w:color w:val="000000"/>
+          <w:sz w:val="20"/>
+          <w:szCs w:val="20"/>
+        </w:rPr>
+        <w:t>м</w:t>
+      </w:r>
+      <w:r>
+        <w:rPr>
+          <w:b/>
+          <w:color w:val="000000"/>
+          <w:sz w:val="20"/>
+          <w:szCs w:val="20"/>
+          <w:lang w:val="en-US"/>
+        </w:rPr>
+        <w:t>.</w:t>
+      </w:r>
+      <w:r>
+        <w:rPr>
+          <w:b/>
+          <w:color w:val="000000"/>
+          <w:sz w:val="20"/>
+          <w:szCs w:val="20"/>
+        </w:rPr>
+        <w:t>п</w:t>
+      </w:r>
+      <w:r>
+        <w:rPr>
+          <w:b/>
+          <w:color w:val="000000"/>
+          <w:sz w:val="20"/>
+          <w:szCs w:val="20"/>
+          <w:lang w:val="en-US"/>
+        </w:rPr>
+        <w:t xml:space="preserve">.                </w:t>
+      </w:r>
+    </w:p>
+    <w:p>
+      <w:pPr>
+        <w:ind w:firstLine="567"/>
+        <w:rPr>
+          <w:b/>
+          <w:sz w:val="20"/>
+          <w:szCs w:val="20"/>
+          <w:lang w:val="en-US"/>
+        </w:rPr>
+      </w:pPr>
+    </w:p>
+    <w:p>
+      <w:pPr>
+        <w:widowControl/>
+        <w:ind w:firstLine="567"/>
+        <w:rPr>
+          <w:b/>
+          <w:color w:val="000000"/>
+          <w:sz w:val="20"/>
+          <w:szCs w:val="20"/>
+          <w:lang w:val="en-US"/>
+        </w:rPr>
+      </w:pPr>
+      <w:r>
+        <w:rPr>
+          <w:b/>
+          <w:color w:val="000000"/>
+          <w:sz w:val="20"/>
+          <w:szCs w:val="20"/>
+        </w:rPr>
+        <w:t>Перевозчик</w:t>
+      </w:r>
+      <w:r>
+        <w:rPr>
+          <w:b/>
+          <w:color w:val="000000"/>
+          <w:sz w:val="20"/>
+          <w:szCs w:val="20"/>
+          <w:lang w:val="en-US"/>
+        </w:rPr>
+        <w:t xml:space="preserve">: </w:t>
+      </w:r>
+      <w:proofErr w:type="spellStart"/>
+      <w:r>
+        <w:rPr>
+          <w:b/>
+          <w:bCs/>
+          <w:color w:val="000000"/>
+          <w:sz w:val="20"/>
+          <w:szCs w:val="20"/>
+          <w:lang w:val="en-US"/>
+        </w:rPr>
+        <w:t>carrier_requisites</w:t>
+      </w:r>
+      <w:proofErr w:type="spellEnd"/>
+    </w:p>
+    <w:p>
+      <w:pPr>
+        <w:ind w:firstLine="567"/>
+        <w:rPr>
+          <w:b/>
+          <w:sz w:val="20"/>
+          <w:szCs w:val="20"/>
+          <w:lang w:val="en-US"/>
+        </w:rPr>
+      </w:pPr>
+      <w:r>
+        <w:rPr>
+          <w:b/>
+          <w:sz w:val="20"/>
+          <w:szCs w:val="20"/>
+          <w:lang w:val="en-US"/>
+        </w:rPr>
+        <w:t>____________________</w:t>
+      </w:r>
+      <w:r>
+        <w:rPr>
+          <w:b/>
+          <w:sz w:val="20"/>
+          <w:szCs w:val="20"/>
+          <w:lang w:val="en-US"/>
+        </w:rPr>
+        <w:tab/>
+        <w:t xml:space="preserve">/ </w:t>
+      </w:r>
+    </w:p>
+    <w:p>
+      <w:pPr>
+        <w:ind w:firstLine="567"/>
+        <w:rPr>
+          <w:b/>
+          <w:sz w:val="20"/>
+          <w:szCs w:val="20"/>
+          <w:lang w:val="en-US"/>
+        </w:rPr>
+      </w:pPr>
+      <w:proofErr w:type="spellStart"/>
+      <w:r>
+        <w:rPr>
+          <w:b/>
+          <w:sz w:val="20"/>
+          <w:szCs w:val="20"/>
+          <w:lang w:val="en-US"/>
+        </w:rPr>
+        <w:t>carrier_signatory</w:t>
+      </w:r>
+      <w:proofErr w:type="spellEnd"/>
+    </w:p>
+    <w:p>
+      <w:pPr>
+        <w:ind w:firstLine="567"/>
+        <w:rPr>
+          <w:b/>
+          <w:sz w:val="20"/>
+          <w:szCs w:val="20"/>
+          <w:lang w:val="en-US"/>
+        </w:rPr>
+      </w:pPr>
+      <w:r>
+        <w:rPr>
+          <w:b/>
+          <w:sz w:val="20"/>
+          <w:szCs w:val="20"/>
+        </w:rPr>
+        <w:t>м</w:t>
+      </w:r>
+      <w:r>
+        <w:rPr>
+          <w:b/>
+          <w:sz w:val="20"/>
+          <w:szCs w:val="20"/>
+          <w:lang w:val="en-US"/>
+        </w:rPr>
+        <w:t>.</w:t>
+      </w:r>
+      <w:r>
+        <w:rPr>
+          <w:b/>
+          <w:sz w:val="20"/>
+          <w:szCs w:val="20"/>
+        </w:rPr>
+        <w:t>п</w:t>
+      </w:r>
+      <w:r>
+        <w:rPr>
+          <w:b/>
+          <w:sz w:val="20"/>
+          <w:szCs w:val="20"/>
+          <w:lang w:val="en-US"/>
+        </w:rPr>
+        <w:t>.                         </w:t>
+      </w:r>
     </w:p>
     <w:p>
       <w:pPr>
@@ -2713,8 +2941,26 @@
           <w:color w:val="000000"/>
           <w:sz w:val="20"/>
           <w:szCs w:val="20"/>
-        </w:rPr>
-      </w:pPr>
+          <w:lang w:val="en-US"/>
+        </w:rPr>
+      </w:pPr>
+    </w:p>
+    <w:p>
+      <w:pPr>
+        <w:rPr>
+          <w:sz w:val="20"/>
+          <w:szCs w:val="20"/>
+          <w:lang w:val="en-US"/>
+        </w:rPr>
+      </w:pPr>
+      <w:r>
+        <w:rPr>
+          <w:sz w:val="20"/>
+          <w:szCs w:val="20"/>
+          <w:lang w:val="en-US"/>
+        </w:rPr>
+        <w:br w:type="page"/>
+      </w:r>
     </w:p>
     <w:p>
       <w:pPr>
@@ -2723,321 +2969,6 @@
         </w:tabs>
         <w:ind w:firstLine="567"/>
         <w:rPr>
-          <w:b/>
-          <w:color w:val="000000"/>
-          <w:sz w:val="20"/>
-          <w:szCs w:val="20"/>
-          <w:lang w:val="en-US"/>
-        </w:rPr>
-      </w:pPr>
-      <w:r>
-        <w:rPr>
-          <w:b/>
-          <w:color w:val="000000"/>
-          <w:sz w:val="20"/>
-          <w:szCs w:val="20"/>
-        </w:rPr>
-        <w:t>Отправитель</w:t>
-      </w:r>
-      <w:r>
-        <w:rPr>
-          <w:b/>
-          <w:color w:val="000000"/>
-          <w:sz w:val="20"/>
-          <w:szCs w:val="20"/>
-          <w:lang w:val="en-US"/>
-        </w:rPr>
-        <w:t xml:space="preserve">: </w:t>
-      </w:r>
-      <w:proofErr w:type="spellStart"/>
-      <w:r>
-        <w:rPr>
-          <w:b/>
-          <w:color w:val="000000"/>
-          <w:sz w:val="20"/>
-          <w:szCs w:val="20"/>
-          <w:lang w:val="en-US"/>
-        </w:rPr>
-        <w:t>shipper_requisites</w:t>
-      </w:r>
-      <w:proofErr w:type="spellEnd"/>
-    </w:p>
-    <w:p>
-      <w:pPr>
-        <w:ind w:firstLine="567"/>
-        <w:rPr>
-          <w:b/>
-          <w:sz w:val="20"/>
-          <w:szCs w:val="20"/>
-          <w:lang w:val="en-US"/>
-        </w:rPr>
-      </w:pPr>
-      <w:r>
-        <w:rPr>
-          <w:b/>
-          <w:sz w:val="20"/>
-          <w:szCs w:val="20"/>
-          <w:lang w:val="en-US"/>
-        </w:rPr>
-        <w:t>_________________________/</w:t>
-      </w:r>
-    </w:p>
-    <w:p>
-      <w:pPr>
-        <w:ind w:firstLine="567"/>
-        <w:rPr>
-          <w:b/>
-          <w:sz w:val="20"/>
-          <w:szCs w:val="20"/>
-          <w:lang w:val="en-US"/>
-        </w:rPr>
-      </w:pPr>
-      <w:proofErr w:type="spellStart"/>
-      <w:r>
-        <w:rPr>
-          <w:b/>
-          <w:sz w:val="20"/>
-          <w:szCs w:val="20"/>
-          <w:lang w:val="en-US"/>
-        </w:rPr>
-        <w:t>shipper_signatory</w:t>
-      </w:r>
-      <w:proofErr w:type="spellEnd"/>
-    </w:p>
-    <w:p>
-      <w:pPr>
-        <w:ind w:firstLine="567"/>
-        <w:rPr>
-          <w:b/>
-          <w:sz w:val="20"/>
-          <w:szCs w:val="20"/>
-          <w:lang w:val="en-US"/>
-        </w:rPr>
-      </w:pPr>
-      <w:r>
-        <w:rPr>
-          <w:b/>
-          <w:color w:val="000000"/>
-          <w:sz w:val="20"/>
-          <w:szCs w:val="20"/>
-        </w:rPr>
-        <w:t>м</w:t>
-      </w:r>
-      <w:r>
-        <w:rPr>
-          <w:b/>
-          <w:color w:val="000000"/>
-          <w:sz w:val="20"/>
-          <w:szCs w:val="20"/>
-          <w:lang w:val="en-US"/>
-        </w:rPr>
-        <w:t>.</w:t>
-      </w:r>
-      <w:r>
-        <w:rPr>
-          <w:b/>
-          <w:color w:val="000000"/>
-          <w:sz w:val="20"/>
-          <w:szCs w:val="20"/>
-        </w:rPr>
-        <w:t>п</w:t>
-      </w:r>
-      <w:r>
-        <w:rPr>
-          <w:b/>
-          <w:color w:val="000000"/>
-          <w:sz w:val="20"/>
-          <w:szCs w:val="20"/>
-          <w:lang w:val="en-US"/>
-        </w:rPr>
-        <w:t xml:space="preserve">.                </w:t>
-      </w:r>
-    </w:p>
-    <w:p>
-      <w:pPr>
-        <w:ind w:firstLine="567"/>
-        <w:rPr>
-          <w:b/>
-          <w:sz w:val="20"/>
-          <w:szCs w:val="20"/>
-          <w:lang w:val="en-US"/>
-        </w:rPr>
-      </w:pPr>
-    </w:p>
-    <w:p>
-      <w:pPr>
-        <w:widowControl/>
-        <w:ind w:firstLine="567"/>
-        <w:rPr>
-          <w:b/>
-          <w:color w:val="000000"/>
-          <w:sz w:val="20"/>
-          <w:szCs w:val="20"/>
-          <w:lang w:val="en-US"/>
-        </w:rPr>
-      </w:pPr>
-      <w:r>
-        <w:rPr>
-          <w:b/>
-          <w:color w:val="000000"/>
-          <w:sz w:val="20"/>
-          <w:szCs w:val="20"/>
-        </w:rPr>
-        <w:t>Перевозчик</w:t>
-      </w:r>
-      <w:r>
-        <w:rPr>
-          <w:b/>
-          <w:color w:val="000000"/>
-          <w:sz w:val="20"/>
-          <w:szCs w:val="20"/>
-          <w:lang w:val="en-US"/>
-        </w:rPr>
-        <w:t xml:space="preserve">: </w:t>
-      </w:r>
-    </w:p>
-    <w:p>
-      <w:pPr>
-        <w:ind w:firstLine="567"/>
-        <w:rPr>
-          <w:b/>
-          <w:sz w:val="20"/>
-          <w:szCs w:val="20"/>
-          <w:lang w:val="en-US"/>
-        </w:rPr>
-      </w:pPr>
-      <w:r>
-        <w:rPr>
-          <w:b/>
-          <w:sz w:val="20"/>
-          <w:szCs w:val="20"/>
-          <w:lang w:val="en-US"/>
-        </w:rPr>
-        <w:t>____________________</w:t>
-      </w:r>
-      <w:r>
-        <w:rPr>
-          <w:b/>
-          <w:sz w:val="20"/>
-          <w:szCs w:val="20"/>
-          <w:lang w:val="en-US"/>
-        </w:rPr>
-        <w:tab/>
-        <w:t xml:space="preserve">/ </w:t>
-      </w:r>
-    </w:p>
-    <w:p>
-      <w:pPr>
-        <w:ind w:firstLine="567"/>
-        <w:rPr>
-          <w:b/>
-          <w:sz w:val="20"/>
-          <w:szCs w:val="20"/>
-          <w:lang w:val="en-US"/>
-        </w:rPr>
-      </w:pPr>
-      <w:proofErr w:type="spellStart"/>
-      <w:r>
-        <w:rPr>
-          <w:b/>
-          <w:sz w:val="20"/>
-          <w:szCs w:val="20"/>
-          <w:lang w:val="en-US"/>
-        </w:rPr>
-        <w:t>carrier_signatory</w:t>
-      </w:r>
-      <w:proofErr w:type="spellEnd"/>
-    </w:p>
-    <w:p>
-      <w:pPr>
-        <w:ind w:firstLine="567"/>
-        <w:rPr>
-          <w:b/>
-          <w:sz w:val="20"/>
-          <w:szCs w:val="20"/>
-          <w:lang w:val="en-US"/>
-        </w:rPr>
-      </w:pPr>
-      <w:r>
-        <w:rPr>
-          <w:b/>
-          <w:sz w:val="20"/>
-          <w:szCs w:val="20"/>
-        </w:rPr>
-        <w:t>м</w:t>
-      </w:r>
-      <w:r>
-        <w:rPr>
-          <w:b/>
-          <w:sz w:val="20"/>
-          <w:szCs w:val="20"/>
-          <w:lang w:val="en-US"/>
-        </w:rPr>
-        <w:t>.</w:t>
-      </w:r>
-      <w:r>
-        <w:rPr>
-          <w:b/>
-          <w:sz w:val="20"/>
-          <w:szCs w:val="20"/>
-        </w:rPr>
-        <w:t>п</w:t>
-      </w:r>
-      <w:r>
-        <w:rPr>
-          <w:b/>
-          <w:sz w:val="20"/>
-          <w:szCs w:val="20"/>
-          <w:lang w:val="en-US"/>
-        </w:rPr>
-        <w:t>.                         </w:t>
-      </w:r>
-    </w:p>
-    <w:p>
-      <w:pPr>
-        <w:pBdr>
-          <w:top w:val="nil"/>
-          <w:left w:val="nil"/>
-          <w:bottom w:val="nil"/>
-          <w:right w:val="nil"/>
-          <w:between w:val="nil"/>
-        </w:pBdr>
-        <w:tabs>
-          <w:tab w:val="left" w:pos="1095"/>
-        </w:tabs>
-        <w:ind w:firstLine="567"/>
-        <w:rPr>
-          <w:color w:val="000000"/>
-          <w:sz w:val="20"/>
-          <w:szCs w:val="20"/>
-          <w:lang w:val="en-US"/>
-        </w:rPr>
-      </w:pPr>
-    </w:p>
-    <w:p>
-      <w:pPr>
-        <w:rPr>
-          <w:sz w:val="20"/>
-          <w:szCs w:val="20"/>
-          <w:lang w:val="en-US"/>
-        </w:rPr>
-      </w:pPr>
-      <w:r>
-        <w:rPr>
-          <w:sz w:val="20"/>
-          <w:szCs w:val="20"/>
-          <w:lang w:val="en-US"/>
-        </w:rPr>
-        <w:br w:type="page"/>
-      </w:r>
-    </w:p>
-    <w:p>
-      <w:pPr>
-        <w:tabs>
-          <w:tab w:val="left" w:pos="1095"/>
-        </w:tabs>
-        <w:ind w:firstLine="567"/>
-        <w:rPr>
           <w:sz w:val="20"/>
           <w:szCs w:val="20"/>
         </w:rPr>
@@ -3074,23 +3005,7 @@
           <w:sz w:val="20"/>
           <w:szCs w:val="20"/>
         </w:rPr>
-        <w:t>ПРИЛОЖЕНИЕ №</w:t>
-      </w:r>
-      <w:proofErr w:type="gramStart"/>
-      <w:r>
-        <w:rPr>
-          <w:sz w:val="20"/>
-          <w:szCs w:val="20"/>
-        </w:rPr>
-        <w:t>1  К</w:t>
-      </w:r>
-      <w:proofErr w:type="gramEnd"/>
-      <w:r>
-        <w:rPr>
-          <w:sz w:val="20"/>
-          <w:szCs w:val="20"/>
-        </w:rPr>
-        <w:t xml:space="preserve"> ДОГОВОР ПЕРЕВОЗКИ № </w:t>
+        <w:t xml:space="preserve">ПРИЛОЖЕНИЕ №1  К ДОГОВОР ПЕРЕВОЗКИ № </w:t>
       </w:r>
       <w:proofErr w:type="spellStart"/>
       <w:r>
@@ -3732,6 +3647,18 @@
         </w:rPr>
         <w:t xml:space="preserve">: </w:t>
       </w:r>
+      <w:proofErr w:type="spellStart"/>
+      <w:r>
+        <w:rPr>
+          <w:b/>
+          <w:bCs/>
+          <w:color w:val="000000"/>
+          <w:sz w:val="20"/>
+          <w:szCs w:val="20"/>
+        </w:rPr>
+        <w:t>carrier_requisites</w:t>
+      </w:r>
+      <w:proofErr w:type="spellEnd"/>
     </w:p>
     <w:p>
       <w:pPr>
@@ -3852,424 +3779,6 @@
         </w:rPr>
       </w:pPr>
     </w:p>
-    <w:tbl>
-      <w:tblPr>
-        <w:tblStyle w:val="ab"/>
-        <w:tblW w:w="9923" w:type="dxa"/>
-        <w:tblInd w:w="0" w:type="dxa"/>
-        <w:tblLayout w:type="fixed"/>
-        <w:tblLook w:val="0000" w:firstRow="0" w:lastRow="0" w:firstColumn="0" w:lastColumn="0" w:noHBand="0" w:noVBand="0"/>
-      </w:tblPr>
-      <w:tblGrid>
-        <w:gridCol w:w="4803"/>
-        <w:gridCol w:w="5120"/>
-      </w:tblGrid>
-      <w:tr>
-        <w:trPr>
-          <w:trHeight w:val="356"/>
-        </w:trPr>
-        <w:tc>
-          <w:tcPr>
-            <w:tcW w:w="4803" w:type="dxa"/>
-            <w:tcBorders>
-              <w:top w:val="nil"/>
-              <w:left w:val="nil"/>
-              <w:bottom w:val="nil"/>
-              <w:right w:val="nil"/>
-            </w:tcBorders>
-          </w:tcPr>
-          <w:p>
-            <w:pPr>
-              <w:widowControl/>
-              <w:pBdr>
-                <w:top w:val="nil"/>
-                <w:left w:val="nil"/>
-                <w:bottom w:val="nil"/>
-                <w:right w:val="nil"/>
-                <w:between w:val="nil"/>
-              </w:pBdr>
-              <w:ind w:firstLine="567"/>
-              <w:rPr>
-                <w:b/>
-                <w:color w:val="000000"/>
-                <w:sz w:val="20"/>
-                <w:szCs w:val="20"/>
-                <w:lang w:val="en-US"/>
-              </w:rPr>
-            </w:pPr>
-          </w:p>
-          <w:p>
-            <w:pPr>
-              <w:widowControl/>
-              <w:pBdr>
-                <w:top w:val="nil"/>
-                <w:left w:val="nil"/>
-                <w:bottom w:val="nil"/>
-                <w:right w:val="nil"/>
-                <w:between w:val="nil"/>
-              </w:pBdr>
-              <w:ind w:firstLine="567"/>
-              <w:rPr>
-                <w:color w:val="000000"/>
-                <w:sz w:val="20"/>
-                <w:szCs w:val="20"/>
-              </w:rPr>
-            </w:pPr>
-            <w:r>
-              <w:rPr>
-                <w:b/>
-                <w:color w:val="000000"/>
-                <w:sz w:val="20"/>
-                <w:szCs w:val="20"/>
-              </w:rPr>
-              <w:t>Отправитель:</w:t>
-            </w:r>
-            <w:r>
-              <w:rPr>
-                <w:color w:val="000000"/>
-                <w:sz w:val="20"/>
-                <w:szCs w:val="20"/>
-              </w:rPr>
-              <w:t xml:space="preserve"> </w:t>
-            </w:r>
-          </w:p>
-          <w:p>
-            <w:pPr>
-              <w:widowControl/>
-              <w:pBdr>
-                <w:top w:val="nil"/>
-                <w:left w:val="nil"/>
-                <w:bottom w:val="nil"/>
-                <w:right w:val="nil"/>
-                <w:between w:val="nil"/>
-              </w:pBdr>
-              <w:ind w:firstLine="567"/>
-              <w:rPr>
-                <w:color w:val="000000"/>
-                <w:sz w:val="20"/>
-                <w:szCs w:val="20"/>
-              </w:rPr>
-            </w:pPr>
-            <w:proofErr w:type="spellStart"/>
-            <w:r>
-              <w:rPr>
-                <w:b/>
-                <w:color w:val="000000"/>
-                <w:sz w:val="20"/>
-                <w:szCs w:val="20"/>
-              </w:rPr>
-              <w:t>shipper_requisites</w:t>
-            </w:r>
-            <w:proofErr w:type="spellEnd"/>
-            <w:r>
-              <w:rPr>
-                <w:b/>
-                <w:color w:val="000000"/>
-                <w:sz w:val="20"/>
-                <w:szCs w:val="20"/>
-              </w:rPr>
-              <w:t xml:space="preserve"> </w:t>
-            </w:r>
-          </w:p>
-        </w:tc>
-        <w:tc>
-          <w:tcPr>
-            <w:tcW w:w="5120" w:type="dxa"/>
-            <w:tcBorders>
-              <w:top w:val="nil"/>
-              <w:left w:val="nil"/>
-              <w:bottom w:val="nil"/>
-              <w:right w:val="nil"/>
-            </w:tcBorders>
-          </w:tcPr>
-          <w:p>
-            <w:pPr>
-              <w:widowControl/>
-              <w:pBdr>
-                <w:top w:val="nil"/>
-                <w:left w:val="nil"/>
-                <w:bottom w:val="nil"/>
-                <w:right w:val="nil"/>
-                <w:between w:val="nil"/>
-              </w:pBdr>
-              <w:ind w:firstLine="567"/>
-              <w:rPr>
-                <w:b/>
-                <w:color w:val="000000"/>
-                <w:sz w:val="20"/>
-                <w:szCs w:val="20"/>
-              </w:rPr>
-            </w:pPr>
-          </w:p>
-          <w:p>
-            <w:pPr>
-              <w:widowControl/>
-              <w:pBdr>
-                <w:top w:val="nil"/>
-                <w:left w:val="nil"/>
-                <w:bottom w:val="nil"/>
-                <w:right w:val="nil"/>
-                <w:between w:val="nil"/>
-              </w:pBdr>
-              <w:ind w:firstLine="567"/>
-              <w:rPr>
-                <w:b/>
-                <w:color w:val="000000"/>
-                <w:sz w:val="20"/>
-                <w:szCs w:val="20"/>
-              </w:rPr>
-            </w:pPr>
-            <w:r>
-              <w:rPr>
-                <w:b/>
-                <w:color w:val="000000"/>
-                <w:sz w:val="20"/>
-                <w:szCs w:val="20"/>
-              </w:rPr>
-              <w:t xml:space="preserve">Перевозчик: </w:t>
-            </w:r>
-          </w:p>
-          <w:p>
-            <w:pPr>
-              <w:widowControl/>
-              <w:pBdr>
-                <w:top w:val="nil"/>
-                <w:left w:val="nil"/>
-                <w:bottom w:val="nil"/>
-                <w:right w:val="nil"/>
-                <w:between w:val="nil"/>
-              </w:pBdr>
-              <w:ind w:firstLine="567"/>
-              <w:rPr>
-                <w:b/>
-                <w:bCs/>
-                <w:color w:val="000000"/>
-                <w:sz w:val="20"/>
-                <w:szCs w:val="20"/>
-              </w:rPr>
-            </w:pPr>
-            <w:proofErr w:type="spellStart"/>
-            <w:r>
-              <w:rPr>
-                <w:b/>
-                <w:bCs/>
-                <w:color w:val="000000"/>
-                <w:sz w:val="20"/>
-                <w:szCs w:val="20"/>
-              </w:rPr>
-              <w:t>carrier_requisites</w:t>
-            </w:r>
-            <w:proofErr w:type="spellEnd"/>
-          </w:p>
-        </w:tc>
-      </w:tr>
-      <w:tr>
-        <w:trPr>
-          <w:trHeight w:val="756"/>
-        </w:trPr>
-        <w:tc>
-          <w:tcPr>
-            <w:tcW w:w="4803" w:type="dxa"/>
-            <w:tcBorders>
-              <w:top w:val="nil"/>
-              <w:left w:val="nil"/>
-              <w:bottom w:val="nil"/>
-              <w:right w:val="nil"/>
-            </w:tcBorders>
-          </w:tcPr>
-          <w:p>
-            <w:pPr>
-              <w:ind w:firstLine="567"/>
-              <w:rPr>
-                <w:b/>
-                <w:sz w:val="20"/>
-                <w:szCs w:val="20"/>
-              </w:rPr>
-            </w:pPr>
-            <w:r>
-              <w:rPr>
-                <w:b/>
-                <w:sz w:val="20"/>
-                <w:szCs w:val="20"/>
-              </w:rPr>
-              <w:t xml:space="preserve">                                      </w:t>
-            </w:r>
-          </w:p>
-          <w:p>
-            <w:pPr>
-              <w:ind w:firstLine="567"/>
-              <w:rPr>
-                <w:b/>
-                <w:sz w:val="20"/>
-                <w:szCs w:val="20"/>
-              </w:rPr>
-            </w:pPr>
-            <w:r>
-              <w:rPr>
-                <w:b/>
-                <w:sz w:val="20"/>
-                <w:szCs w:val="20"/>
-              </w:rPr>
-              <w:t>_________________________/</w:t>
-            </w:r>
-          </w:p>
-          <w:p>
-            <w:pPr>
-              <w:ind w:firstLine="567"/>
-              <w:rPr>
-                <w:b/>
-                <w:sz w:val="20"/>
-                <w:szCs w:val="20"/>
-              </w:rPr>
-            </w:pPr>
-            <w:proofErr w:type="spellStart"/>
-            <w:r>
-              <w:rPr>
-                <w:b/>
-                <w:sz w:val="20"/>
-                <w:szCs w:val="20"/>
-              </w:rPr>
-              <w:t>shipper_signatory</w:t>
-            </w:r>
-            <w:proofErr w:type="spellEnd"/>
-          </w:p>
-          <w:p>
-            <w:pPr>
-              <w:widowControl/>
-              <w:pBdr>
-                <w:top w:val="nil"/>
-                <w:left w:val="nil"/>
-                <w:bottom w:val="nil"/>
-                <w:right w:val="nil"/>
-                <w:between w:val="nil"/>
-              </w:pBdr>
-              <w:ind w:firstLine="567"/>
-              <w:rPr>
-                <w:b/>
-                <w:color w:val="000000"/>
-                <w:sz w:val="20"/>
-                <w:szCs w:val="20"/>
-              </w:rPr>
-            </w:pPr>
-            <w:proofErr w:type="spellStart"/>
-            <w:r>
-              <w:rPr>
-                <w:b/>
-                <w:color w:val="000000"/>
-                <w:sz w:val="20"/>
-                <w:szCs w:val="20"/>
-              </w:rPr>
-              <w:t>м.п</w:t>
-            </w:r>
-            <w:proofErr w:type="spellEnd"/>
-            <w:r>
-              <w:rPr>
-                <w:b/>
-                <w:color w:val="000000"/>
-                <w:sz w:val="20"/>
-                <w:szCs w:val="20"/>
-              </w:rPr>
-              <w:t xml:space="preserve">.                </w:t>
-            </w:r>
-          </w:p>
-        </w:tc>
-        <w:tc>
-          <w:tcPr>
-            <w:tcW w:w="5120" w:type="dxa"/>
-            <w:tcBorders>
-              <w:top w:val="nil"/>
-              <w:left w:val="nil"/>
-              <w:bottom w:val="nil"/>
-              <w:right w:val="nil"/>
-            </w:tcBorders>
-          </w:tcPr>
-          <w:p>
-            <w:pPr>
-              <w:rPr>
-                <w:b/>
-                <w:sz w:val="20"/>
-                <w:szCs w:val="20"/>
-              </w:rPr>
-            </w:pPr>
-          </w:p>
-          <w:p>
-            <w:pPr>
-              <w:ind w:firstLine="567"/>
-              <w:rPr>
-                <w:b/>
-                <w:sz w:val="20"/>
-                <w:szCs w:val="20"/>
-              </w:rPr>
-            </w:pPr>
-            <w:r>
-              <w:rPr>
-                <w:b/>
-                <w:sz w:val="20"/>
-                <w:szCs w:val="20"/>
-              </w:rPr>
-              <w:t>____________________</w:t>
-            </w:r>
-            <w:r>
-              <w:rPr>
-                <w:b/>
-                <w:sz w:val="20"/>
-                <w:szCs w:val="20"/>
-              </w:rPr>
-              <w:tab/>
-              <w:t xml:space="preserve">/ </w:t>
-            </w:r>
-          </w:p>
-          <w:p>
-            <w:pPr>
-              <w:ind w:firstLine="567"/>
-              <w:rPr>
-                <w:b/>
-                <w:sz w:val="20"/>
-                <w:szCs w:val="20"/>
-              </w:rPr>
-            </w:pPr>
-            <w:proofErr w:type="spellStart"/>
-            <w:r>
-              <w:rPr>
-                <w:b/>
-                <w:sz w:val="20"/>
-                <w:szCs w:val="20"/>
-              </w:rPr>
-              <w:t>carrier_signatory</w:t>
-            </w:r>
-            <w:proofErr w:type="spellEnd"/>
-          </w:p>
-          <w:p>
-            <w:pPr>
-              <w:ind w:firstLine="567"/>
-              <w:rPr>
-                <w:b/>
-                <w:sz w:val="20"/>
-                <w:szCs w:val="20"/>
-              </w:rPr>
-            </w:pPr>
-            <w:proofErr w:type="spellStart"/>
-            <w:r>
-              <w:rPr>
-                <w:b/>
-                <w:sz w:val="20"/>
-                <w:szCs w:val="20"/>
-              </w:rPr>
-              <w:t>м.п</w:t>
-            </w:r>
-            <w:proofErr w:type="spellEnd"/>
-            <w:r>
-              <w:rPr>
-                <w:b/>
-                <w:sz w:val="20"/>
-                <w:szCs w:val="20"/>
-              </w:rPr>
-              <w:t>.                         </w:t>
-            </w:r>
-          </w:p>
-        </w:tc>
-      </w:tr>
-    </w:tbl>
     <w:p>
       <w:pPr>
         <w:widowControl/>

</xml_diff>